<commit_message>
Fixed help file bug
Fixed help file launching bug and updated documentation.
</commit_message>
<xml_diff>
--- a/Documentation/Documentation.docx
+++ b/Documentation/Documentation.docx
@@ -207,6 +207,7 @@
                                           <w:dataBinding w:prefixMappings="xmlns:ns0='http://purl.org/dc/elements/1.1/' xmlns:ns1='http://schemas.openxmlformats.org/package/2006/metadata/core-properties' " w:xpath="/ns1:coreProperties[1]/ns0:title[1]" w:storeItemID="{6C3C8BC8-F283-45AE-878A-BAB7291924A1}"/>
                                           <w:text/>
                                         </w:sdtPr>
+                                        <w:sdtEndPr/>
                                         <w:sdtContent>
                                           <w:r>
                                             <w:rPr>
@@ -247,6 +248,7 @@
                                           <w:dataBinding w:prefixMappings="xmlns:ns0='http://purl.org/dc/elements/1.1/' xmlns:ns1='http://schemas.openxmlformats.org/package/2006/metadata/core-properties' " w:xpath="/ns1:coreProperties[1]/ns0:subject[1]" w:storeItemID="{6C3C8BC8-F283-45AE-878A-BAB7291924A1}"/>
                                           <w:text/>
                                         </w:sdtPr>
+                                        <w:sdtEndPr/>
                                         <w:sdtContent>
                                           <w:r>
                                             <w:rPr>
@@ -316,6 +318,7 @@
                                                 <w:dataBinding w:prefixMappings="xmlns:ns0='http://purl.org/dc/elements/1.1/' xmlns:ns1='http://schemas.openxmlformats.org/package/2006/metadata/core-properties' " w:xpath="/ns1:coreProperties[1]/ns0:creator[1]" w:storeItemID="{6C3C8BC8-F283-45AE-878A-BAB7291924A1}"/>
                                                 <w:text/>
                                               </w:sdtPr>
+                                              <w:sdtEndPr/>
                                               <w:sdtContent>
                                                 <w:r>
                                                   <w:rPr>
@@ -351,6 +354,7 @@
                                                 <w:calendar w:val="gregorian"/>
                                               </w:date>
                                             </w:sdtPr>
+                                            <w:sdtEndPr/>
                                             <w:sdtContent>
                                               <w:p>
                                                 <w:pPr>
@@ -385,6 +389,7 @@
                                             <w:dataBinding w:prefixMappings="xmlns:ns0='http://purl.org/dc/elements/1.1/' xmlns:ns1='http://schemas.openxmlformats.org/package/2006/metadata/core-properties' " w:xpath="/ns1:coreProperties[1]/ns1:category[1]" w:storeItemID="{6C3C8BC8-F283-45AE-878A-BAB7291924A1}"/>
                                             <w:text/>
                                           </w:sdtPr>
+                                          <w:sdtEndPr/>
                                           <w:sdtContent>
                                             <w:tc>
                                               <w:tcPr>
@@ -486,6 +491,7 @@
                                           <w:dataBinding w:prefixMappings="xmlns:ns0='http://purl.org/dc/elements/1.1/' xmlns:ns1='http://schemas.openxmlformats.org/package/2006/metadata/core-properties' " w:xpath="/ns1:coreProperties[1]/ns0:title[1]" w:storeItemID="{6C3C8BC8-F283-45AE-878A-BAB7291924A1}"/>
                                           <w:text/>
                                         </w:sdtPr>
+                                        <w:sdtEndPr/>
                                         <w:sdtContent>
                                           <w:r>
                                             <w:rPr>
@@ -526,6 +532,7 @@
                                           <w:dataBinding w:prefixMappings="xmlns:ns0='http://purl.org/dc/elements/1.1/' xmlns:ns1='http://schemas.openxmlformats.org/package/2006/metadata/core-properties' " w:xpath="/ns1:coreProperties[1]/ns0:subject[1]" w:storeItemID="{6C3C8BC8-F283-45AE-878A-BAB7291924A1}"/>
                                           <w:text/>
                                         </w:sdtPr>
+                                        <w:sdtEndPr/>
                                         <w:sdtContent>
                                           <w:r>
                                             <w:rPr>
@@ -595,6 +602,7 @@
                                                 <w:dataBinding w:prefixMappings="xmlns:ns0='http://purl.org/dc/elements/1.1/' xmlns:ns1='http://schemas.openxmlformats.org/package/2006/metadata/core-properties' " w:xpath="/ns1:coreProperties[1]/ns0:creator[1]" w:storeItemID="{6C3C8BC8-F283-45AE-878A-BAB7291924A1}"/>
                                                 <w:text/>
                                               </w:sdtPr>
+                                              <w:sdtEndPr/>
                                               <w:sdtContent>
                                                 <w:r>
                                                   <w:rPr>
@@ -630,6 +638,7 @@
                                                 <w:calendar w:val="gregorian"/>
                                               </w:date>
                                             </w:sdtPr>
+                                            <w:sdtEndPr/>
                                             <w:sdtContent>
                                               <w:p>
                                                 <w:pPr>
@@ -664,6 +673,7 @@
                                             <w:dataBinding w:prefixMappings="xmlns:ns0='http://purl.org/dc/elements/1.1/' xmlns:ns1='http://schemas.openxmlformats.org/package/2006/metadata/core-properties' " w:xpath="/ns1:coreProperties[1]/ns1:category[1]" w:storeItemID="{6C3C8BC8-F283-45AE-878A-BAB7291924A1}"/>
                                             <w:text/>
                                           </w:sdtPr>
+                                          <w:sdtEndPr/>
                                           <w:sdtContent>
                                             <w:tc>
                                               <w:tcPr>
@@ -847,6 +857,7 @@
                                     <w:dataBinding w:prefixMappings="xmlns:ns0='http://purl.org/dc/elements/1.1/' xmlns:ns1='http://schemas.openxmlformats.org/package/2006/metadata/core-properties' " w:xpath="/ns1:coreProperties[1]/ns0:title[1]" w:storeItemID="{6C3C8BC8-F283-45AE-878A-BAB7291924A1}"/>
                                     <w:text/>
                                   </w:sdtPr>
+                                  <w:sdtEndPr/>
                                   <w:sdtContent>
                                     <w:r>
                                       <w:rPr>
@@ -887,6 +898,7 @@
                                     <w:dataBinding w:prefixMappings="xmlns:ns0='http://purl.org/dc/elements/1.1/' xmlns:ns1='http://schemas.openxmlformats.org/package/2006/metadata/core-properties' " w:xpath="/ns1:coreProperties[1]/ns0:subject[1]" w:storeItemID="{6C3C8BC8-F283-45AE-878A-BAB7291924A1}"/>
                                     <w:text/>
                                   </w:sdtPr>
+                                  <w:sdtEndPr/>
                                   <w:sdtContent>
                                     <w:r>
                                       <w:rPr>
@@ -956,6 +968,7 @@
                                           <w:dataBinding w:prefixMappings="xmlns:ns0='http://purl.org/dc/elements/1.1/' xmlns:ns1='http://schemas.openxmlformats.org/package/2006/metadata/core-properties' " w:xpath="/ns1:coreProperties[1]/ns0:creator[1]" w:storeItemID="{6C3C8BC8-F283-45AE-878A-BAB7291924A1}"/>
                                           <w:text/>
                                         </w:sdtPr>
+                                        <w:sdtEndPr/>
                                         <w:sdtContent>
                                           <w:r>
                                             <w:rPr>
@@ -991,6 +1004,7 @@
                                           <w:calendar w:val="gregorian"/>
                                         </w:date>
                                       </w:sdtPr>
+                                      <w:sdtEndPr/>
                                       <w:sdtContent>
                                         <w:p>
                                           <w:pPr>
@@ -1025,6 +1039,7 @@
                                       <w:dataBinding w:prefixMappings="xmlns:ns0='http://purl.org/dc/elements/1.1/' xmlns:ns1='http://schemas.openxmlformats.org/package/2006/metadata/core-properties' " w:xpath="/ns1:coreProperties[1]/ns1:category[1]" w:storeItemID="{6C3C8BC8-F283-45AE-878A-BAB7291924A1}"/>
                                       <w:text/>
                                     </w:sdtPr>
+                                    <w:sdtEndPr/>
                                     <w:sdtContent>
                                       <w:tc>
                                         <w:tcPr>
@@ -1126,6 +1141,7 @@
                                     <w:dataBinding w:prefixMappings="xmlns:ns0='http://purl.org/dc/elements/1.1/' xmlns:ns1='http://schemas.openxmlformats.org/package/2006/metadata/core-properties' " w:xpath="/ns1:coreProperties[1]/ns0:title[1]" w:storeItemID="{6C3C8BC8-F283-45AE-878A-BAB7291924A1}"/>
                                     <w:text/>
                                   </w:sdtPr>
+                                  <w:sdtEndPr/>
                                   <w:sdtContent>
                                     <w:r>
                                       <w:rPr>
@@ -1166,6 +1182,7 @@
                                     <w:dataBinding w:prefixMappings="xmlns:ns0='http://purl.org/dc/elements/1.1/' xmlns:ns1='http://schemas.openxmlformats.org/package/2006/metadata/core-properties' " w:xpath="/ns1:coreProperties[1]/ns0:subject[1]" w:storeItemID="{6C3C8BC8-F283-45AE-878A-BAB7291924A1}"/>
                                     <w:text/>
                                   </w:sdtPr>
+                                  <w:sdtEndPr/>
                                   <w:sdtContent>
                                     <w:r>
                                       <w:rPr>
@@ -1235,6 +1252,7 @@
                                           <w:dataBinding w:prefixMappings="xmlns:ns0='http://purl.org/dc/elements/1.1/' xmlns:ns1='http://schemas.openxmlformats.org/package/2006/metadata/core-properties' " w:xpath="/ns1:coreProperties[1]/ns0:creator[1]" w:storeItemID="{6C3C8BC8-F283-45AE-878A-BAB7291924A1}"/>
                                           <w:text/>
                                         </w:sdtPr>
+                                        <w:sdtEndPr/>
                                         <w:sdtContent>
                                           <w:r>
                                             <w:rPr>
@@ -1270,6 +1288,7 @@
                                           <w:calendar w:val="gregorian"/>
                                         </w:date>
                                       </w:sdtPr>
+                                      <w:sdtEndPr/>
                                       <w:sdtContent>
                                         <w:p>
                                           <w:pPr>
@@ -1304,6 +1323,7 @@
                                       <w:dataBinding w:prefixMappings="xmlns:ns0='http://purl.org/dc/elements/1.1/' xmlns:ns1='http://schemas.openxmlformats.org/package/2006/metadata/core-properties' " w:xpath="/ns1:coreProperties[1]/ns1:category[1]" w:storeItemID="{6C3C8BC8-F283-45AE-878A-BAB7291924A1}"/>
                                       <w:text/>
                                     </w:sdtPr>
+                                    <w:sdtEndPr/>
                                     <w:sdtContent>
                                       <w:tc>
                                         <w:tcPr>
@@ -4243,6 +4263,111 @@
           </w:p>
         </w:tc>
       </w:tr>
+      <w:tr>
+        <w:trPr>
+          <w:trHeight w:val="306"/>
+        </w:trPr>
+        <w:tc>
+          <w:tcPr>
+            <w:tcW w:w="846" w:type="dxa"/>
+          </w:tcPr>
+          <w:p>
+            <w:pPr>
+              <w:jc w:val="center"/>
+              <w:rPr>
+                <w:lang w:val="en-US"/>
+              </w:rPr>
+            </w:pPr>
+            <w:r>
+              <w:rPr>
+                <w:lang w:val="en-US"/>
+              </w:rPr>
+              <w:t>8</w:t>
+            </w:r>
+          </w:p>
+          <w:p>
+            <w:pPr>
+              <w:jc w:val="center"/>
+              <w:rPr>
+                <w:lang w:val="en-US"/>
+              </w:rPr>
+            </w:pPr>
+          </w:p>
+        </w:tc>
+        <w:tc>
+          <w:tcPr>
+            <w:tcW w:w="2410" w:type="dxa"/>
+          </w:tcPr>
+          <w:p>
+            <w:pPr>
+              <w:rPr>
+                <w:lang w:val="en-US"/>
+              </w:rPr>
+            </w:pPr>
+            <w:r>
+              <w:rPr>
+                <w:lang w:val="en-US"/>
+              </w:rPr>
+              <w:t>Help files</w:t>
+            </w:r>
+          </w:p>
+        </w:tc>
+        <w:tc>
+          <w:tcPr>
+            <w:tcW w:w="4677" w:type="dxa"/>
+          </w:tcPr>
+          <w:p>
+            <w:pPr>
+              <w:rPr>
+                <w:lang w:val="en-US"/>
+              </w:rPr>
+            </w:pPr>
+            <w:r>
+              <w:rPr>
+                <w:lang w:val="en-US"/>
+              </w:rPr>
+              <w:t>Click launch help file.</w:t>
+            </w:r>
+          </w:p>
+        </w:tc>
+        <w:tc>
+          <w:tcPr>
+            <w:tcW w:w="4395" w:type="dxa"/>
+          </w:tcPr>
+          <w:p>
+            <w:pPr>
+              <w:rPr>
+                <w:lang w:val="en-US"/>
+              </w:rPr>
+            </w:pPr>
+            <w:r>
+              <w:rPr>
+                <w:lang w:val="en-US"/>
+              </w:rPr>
+              <w:t>Help file opens in default browser.</w:t>
+            </w:r>
+          </w:p>
+        </w:tc>
+        <w:tc>
+          <w:tcPr>
+            <w:tcW w:w="1620" w:type="dxa"/>
+          </w:tcPr>
+          <w:p>
+            <w:pPr>
+              <w:jc w:val="center"/>
+              <w:rPr>
+                <w:lang w:val="en-US"/>
+              </w:rPr>
+            </w:pPr>
+            <w:r>
+              <w:rPr>
+                <w:lang w:val="en-US"/>
+              </w:rPr>
+              <w:t>PASS</w:t>
+            </w:r>
+          </w:p>
+        </w:tc>
+      </w:tr>
     </w:tbl>
     <w:p>
       <w:pPr>
@@ -4863,6 +4988,83 @@
                           <a:xfrm>
                             <a:off x="0" y="0"/>
                             <a:ext cx="5731510" cy="3728720"/>
+                          </a:xfrm>
+                          <a:prstGeom prst="rect">
+                            <a:avLst/>
+                          </a:prstGeom>
+                        </pic:spPr>
+                      </pic:pic>
+                    </a:graphicData>
+                  </a:graphic>
+                </wp:inline>
+              </w:drawing>
+            </w:r>
+          </w:p>
+        </w:tc>
+      </w:tr>
+      <w:tr>
+        <w:trPr>
+          <w:trHeight w:val="306"/>
+        </w:trPr>
+        <w:tc>
+          <w:tcPr>
+            <w:tcW w:w="1129" w:type="dxa"/>
+          </w:tcPr>
+          <w:p>
+            <w:pPr>
+              <w:jc w:val="center"/>
+              <w:rPr>
+                <w:lang w:val="en-US"/>
+              </w:rPr>
+            </w:pPr>
+            <w:r>
+              <w:rPr>
+                <w:lang w:val="en-US"/>
+              </w:rPr>
+              <w:lastRenderedPageBreak/>
+              <w:t>8</w:t>
+            </w:r>
+          </w:p>
+        </w:tc>
+        <w:tc>
+          <w:tcPr>
+            <w:tcW w:w="7938" w:type="dxa"/>
+          </w:tcPr>
+          <w:p>
+            <w:pPr>
+              <w:rPr>
+                <w:noProof/>
+              </w:rPr>
+            </w:pPr>
+            <w:r>
+              <w:rPr>
+                <w:noProof/>
+              </w:rPr>
+              <w:drawing>
+                <wp:inline distT="0" distB="0" distL="0" distR="0" wp14:anchorId="3E17B6F6" wp14:editId="2ED2CFF6">
+                  <wp:extent cx="5731510" cy="2649220"/>
+                  <wp:effectExtent l="0" t="0" r="2540" b="0"/>
+                  <wp:docPr id="3" name="Picture 3"/>
+                  <wp:cNvGraphicFramePr>
+                    <a:graphicFrameLocks xmlns:a="http://schemas.openxmlformats.org/drawingml/2006/main" noChangeAspect="1"/>
+                  </wp:cNvGraphicFramePr>
+                  <a:graphic xmlns:a="http://schemas.openxmlformats.org/drawingml/2006/main">
+                    <a:graphicData uri="http://schemas.openxmlformats.org/drawingml/2006/picture">
+                      <pic:pic xmlns:pic="http://schemas.openxmlformats.org/drawingml/2006/picture">
+                        <pic:nvPicPr>
+                          <pic:cNvPr id="1" name=""/>
+                          <pic:cNvPicPr/>
+                        </pic:nvPicPr>
+                        <pic:blipFill>
+                          <a:blip r:embed="rId31"/>
+                          <a:stretch>
+                            <a:fillRect/>
+                          </a:stretch>
+                        </pic:blipFill>
+                        <pic:spPr>
+                          <a:xfrm>
+                            <a:off x="0" y="0"/>
+                            <a:ext cx="5731510" cy="2649220"/>
                           </a:xfrm>
                           <a:prstGeom prst="rect">
                             <a:avLst/>
@@ -5016,7 +5218,7 @@
         </w:rPr>
         <w:t xml:space="preserve">Public link to repository: </w:t>
       </w:r>
-      <w:hyperlink r:id="rId31" w:history="1">
+      <w:hyperlink r:id="rId32" w:history="1">
         <w:r>
           <w:rPr>
             <w:rStyle w:val="Hyperlink"/>
@@ -5062,7 +5264,7 @@
                     <pic:cNvPicPr/>
                   </pic:nvPicPr>
                   <pic:blipFill>
-                    <a:blip r:embed="rId32"/>
+                    <a:blip r:embed="rId33"/>
                     <a:stretch>
                       <a:fillRect/>
                     </a:stretch>
@@ -5104,7 +5306,7 @@
                     <pic:cNvPicPr/>
                   </pic:nvPicPr>
                   <pic:blipFill>
-                    <a:blip r:embed="rId33"/>
+                    <a:blip r:embed="rId34"/>
                     <a:stretch>
                       <a:fillRect/>
                     </a:stretch>
@@ -5233,7 +5435,7 @@
                     <pic:cNvPicPr/>
                   </pic:nvPicPr>
                   <pic:blipFill>
-                    <a:blip r:embed="rId34"/>
+                    <a:blip r:embed="rId35"/>
                     <a:stretch>
                       <a:fillRect/>
                     </a:stretch>
@@ -5298,6 +5500,7 @@
           <w:docPartUnique/>
         </w:docPartObj>
       </w:sdtPr>
+      <w:sdtEndPr/>
       <w:sdtContent>
         <w:p>
           <w:pPr>
@@ -5316,6 +5519,7 @@
             <w:id w:val="-573587230"/>
             <w:bibliography/>
           </w:sdtPr>
+          <w:sdtEndPr/>
           <w:sdtContent>
             <w:p>
               <w:pPr>
@@ -5510,6 +5714,7 @@
           <w:docPartUnique/>
         </w:docPartObj>
       </w:sdtPr>
+      <w:sdtEndPr/>
       <w:sdtContent>
         <w:r>
           <w:rPr>
@@ -5836,6 +6041,7 @@
         <w:docPartUnique/>
       </w:docPartObj>
     </w:sdtPr>
+    <w:sdtEndPr/>
     <w:sdtContent>
       <w:p>
         <w:pPr>
@@ -6134,6 +6340,7 @@
         <w:docPartUnique/>
       </w:docPartObj>
     </w:sdtPr>
+    <w:sdtEndPr/>
     <w:sdtContent>
       <w:p>
         <w:pPr>
@@ -6436,6 +6643,7 @@
         <w:docPartUnique/>
       </w:docPartObj>
     </w:sdtPr>
+    <w:sdtEndPr/>
     <w:sdtContent>
       <w:p>
         <w:pPr>
@@ -8334,6 +8542,7 @@
   <w:style w:type="character" w:default="1" w:styleId="DefaultParagraphFont">
     <w:name w:val="Default Paragraph Font"/>
     <w:uiPriority w:val="1"/>
+    <w:semiHidden/>
     <w:unhideWhenUsed/>
   </w:style>
   <w:style w:type="table" w:default="1" w:styleId="TableNormal">
@@ -9011,6 +9220,7 @@
     <w:rsid w:val="00076F62"/>
     <w:rsid w:val="0017011B"/>
     <w:rsid w:val="00203DEB"/>
+    <w:rsid w:val="00CC683A"/>
   </w:rsids>
   <m:mathPr>
     <m:mathFont m:val="Cambria Math"/>
@@ -9935,18 +10145,18 @@
 </file>
 
 <file path=customXml/item3.xml><?xml version="1.0" encoding="utf-8"?>
+<p:properties xmlns:p="http://schemas.microsoft.com/office/2006/metadata/properties" xmlns:xsi="http://www.w3.org/2001/XMLSchema-instance" xmlns:pc="http://schemas.microsoft.com/office/infopath/2007/PartnerControls">
+  <documentManagement/>
+</p:properties>
+</file>
+
+<file path=customXml/item4.xml><?xml version="1.0" encoding="utf-8"?>
 <?mso-contentType ?>
 <FormTemplates xmlns="http://schemas.microsoft.com/sharepoint/v3/contenttype/forms">
   <Display>DocumentLibraryForm</Display>
   <Edit>DocumentLibraryForm</Edit>
   <New>DocumentLibraryForm</New>
 </FormTemplates>
-</file>
-
-<file path=customXml/item4.xml><?xml version="1.0" encoding="utf-8"?>
-<p:properties xmlns:p="http://schemas.microsoft.com/office/2006/metadata/properties" xmlns:xsi="http://www.w3.org/2001/XMLSchema-instance" xmlns:pc="http://schemas.microsoft.com/office/infopath/2007/PartnerControls">
-  <documentManagement/>
-</p:properties>
 </file>
 
 <file path=customXml/item5.xml><?xml version="1.0" encoding="utf-8"?>
@@ -10036,6 +10246,15 @@
 </file>
 
 <file path=customXml/itemProps3.xml><?xml version="1.0" encoding="utf-8"?>
+<ds:datastoreItem xmlns:ds="http://schemas.openxmlformats.org/officeDocument/2006/customXml" ds:itemID="{FAD0D279-7C93-45BF-9D2C-B74A7A2D41E8}">
+  <ds:schemaRefs>
+    <ds:schemaRef ds:uri="http://schemas.microsoft.com/office/2006/metadata/properties"/>
+    <ds:schemaRef ds:uri="http://schemas.microsoft.com/office/infopath/2007/PartnerControls"/>
+  </ds:schemaRefs>
+</ds:datastoreItem>
+</file>
+
+<file path=customXml/itemProps4.xml><?xml version="1.0" encoding="utf-8"?>
 <ds:datastoreItem xmlns:ds="http://schemas.openxmlformats.org/officeDocument/2006/customXml" ds:itemID="{83D45C53-B259-449E-A709-D51E4A0AD51D}">
   <ds:schemaRefs>
     <ds:schemaRef ds:uri="http://schemas.microsoft.com/sharepoint/v3/contenttype/forms"/>
@@ -10043,24 +10262,8 @@
 </ds:datastoreItem>
 </file>
 
-<file path=customXml/itemProps4.xml><?xml version="1.0" encoding="utf-8"?>
-<ds:datastoreItem xmlns:ds="http://schemas.openxmlformats.org/officeDocument/2006/customXml" ds:itemID="{FAD0D279-7C93-45BF-9D2C-B74A7A2D41E8}">
-  <ds:schemaRefs>
-    <ds:schemaRef ds:uri="http://purl.org/dc/elements/1.1/"/>
-    <ds:schemaRef ds:uri="http://schemas.microsoft.com/office/2006/metadata/properties"/>
-    <ds:schemaRef ds:uri="http://purl.org/dc/terms/"/>
-    <ds:schemaRef ds:uri="http://schemas.openxmlformats.org/package/2006/metadata/core-properties"/>
-    <ds:schemaRef ds:uri="http://schemas.microsoft.com/office/2006/documentManagement/types"/>
-    <ds:schemaRef ds:uri="6a65ce3c-89f0-419f-acbb-03641ad9113e"/>
-    <ds:schemaRef ds:uri="http://schemas.microsoft.com/office/infopath/2007/PartnerControls"/>
-    <ds:schemaRef ds:uri="http://www.w3.org/XML/1998/namespace"/>
-    <ds:schemaRef ds:uri="http://purl.org/dc/dcmitype/"/>
-  </ds:schemaRefs>
-</ds:datastoreItem>
-</file>
-
 <file path=customXml/itemProps5.xml><?xml version="1.0" encoding="utf-8"?>
-<ds:datastoreItem xmlns:ds="http://schemas.openxmlformats.org/officeDocument/2006/customXml" ds:itemID="{766AD195-0367-4240-B86F-874EF65AE119}">
+<ds:datastoreItem xmlns:ds="http://schemas.openxmlformats.org/officeDocument/2006/customXml" ds:itemID="{9B9F211C-98D2-4C71-9DFC-F12FD8630B14}">
   <ds:schemaRefs>
     <ds:schemaRef ds:uri="http://schemas.openxmlformats.org/officeDocument/2006/bibliography"/>
   </ds:schemaRefs>

</xml_diff>